<commit_message>
Cleaned up Arduino comments
The function headers were inconsistent.

Made all headers the same
</commit_message>
<xml_diff>
--- a/Documentation/Commissioning.docx
+++ b/Documentation/Commissioning.docx
@@ -363,9 +363,9 @@
         <w:gridCol w:w="737"/>
         <w:gridCol w:w="1300"/>
         <w:gridCol w:w="500"/>
+        <w:gridCol w:w="749"/>
         <w:gridCol w:w="680"/>
-        <w:gridCol w:w="680"/>
-        <w:gridCol w:w="680"/>
+        <w:gridCol w:w="745"/>
       </w:tblGrid>
       <w:tr>
         <w:trPr>
@@ -755,7 +755,6 @@
           <w:p>
             <w:pPr>
               <w:spacing w:before="0" w:after="0" w:line="240" w:lineRule="auto"/>
-              <w:jc w:val="center"/>
               <w:rPr>
                 <w:rFonts w:ascii="Calibri" w:eastAsia="Times New Roman" w:hAnsi="Calibri" w:cs="Times New Roman"/>
                 <w:b/>
@@ -774,7 +773,18 @@
                 <w:sz w:val="24"/>
                 <w:szCs w:val="24"/>
               </w:rPr>
-              <w:t>Cycle</w:t>
+              <w:t>LED</w:t>
+            </w:r>
+            <w:r>
+              <w:rPr>
+                <w:rFonts w:ascii="Calibri" w:eastAsia="Times New Roman" w:hAnsi="Calibri" w:cs="Times New Roman"/>
+                <w:b/>
+                <w:bCs/>
+                <w:color w:val="000000"/>
+                <w:sz w:val="24"/>
+                <w:szCs w:val="24"/>
+              </w:rPr>
+              <w:t xml:space="preserve"> </w:t>
             </w:r>
           </w:p>
         </w:tc>
@@ -935,13 +945,24 @@
           <w:p>
             <w:pPr>
               <w:spacing w:before="0" w:after="0" w:line="240" w:lineRule="auto"/>
-              <w:jc w:val="center"/>
-              <w:rPr>
-                <w:rFonts w:ascii="Times New Roman" w:eastAsia="Times New Roman" w:hAnsi="Times New Roman" w:cs="Times New Roman"/>
-                <w:sz w:val="24"/>
-                <w:szCs w:val="24"/>
-              </w:rPr>
-            </w:pPr>
+              <w:rPr>
+                <w:rFonts w:eastAsia="Times New Roman" w:cstheme="minorHAnsi"/>
+                <w:b/>
+                <w:bCs/>
+                <w:sz w:val="24"/>
+                <w:szCs w:val="24"/>
+              </w:rPr>
+            </w:pPr>
+            <w:r>
+              <w:rPr>
+                <w:rFonts w:eastAsia="Times New Roman" w:cstheme="minorHAnsi"/>
+                <w:b/>
+                <w:bCs/>
+                <w:sz w:val="24"/>
+                <w:szCs w:val="24"/>
+              </w:rPr>
+              <w:t>Test</w:t>
+            </w:r>
           </w:p>
         </w:tc>
         <w:tc>
@@ -1100,6 +1121,44 @@
               <w:spacing w:before="0" w:after="0" w:line="240" w:lineRule="auto"/>
               <w:jc w:val="center"/>
               <w:rPr>
+                <w:rFonts w:eastAsia="Times New Roman" w:cstheme="minorHAnsi"/>
+                <w:b/>
+                <w:bCs/>
+                <w:sz w:val="24"/>
+                <w:szCs w:val="24"/>
+              </w:rPr>
+            </w:pPr>
+            <w:r>
+              <w:rPr>
+                <w:rFonts w:eastAsia="Times New Roman" w:cstheme="minorHAnsi"/>
+                <w:b/>
+                <w:bCs/>
+                <w:sz w:val="24"/>
+                <w:szCs w:val="24"/>
+              </w:rPr>
+              <w:t>Cycle</w:t>
+            </w:r>
+          </w:p>
+        </w:tc>
+        <w:tc>
+          <w:tcPr>
+            <w:tcW w:w="1300" w:type="dxa"/>
+            <w:tcBorders>
+              <w:top w:val="nil"/>
+              <w:left w:val="nil"/>
+              <w:bottom w:val="nil"/>
+              <w:right w:val="nil"/>
+            </w:tcBorders>
+            <w:shd w:val="clear" w:color="auto" w:fill="auto"/>
+            <w:noWrap/>
+            <w:vAlign w:val="bottom"/>
+            <w:hideMark/>
+          </w:tcPr>
+          <w:p>
+            <w:pPr>
+              <w:spacing w:before="0" w:after="0" w:line="240" w:lineRule="auto"/>
+              <w:jc w:val="center"/>
+              <w:rPr>
                 <w:rFonts w:ascii="Times New Roman" w:eastAsia="Times New Roman" w:hAnsi="Times New Roman" w:cs="Times New Roman"/>
                 <w:sz w:val="24"/>
                 <w:szCs w:val="24"/>
@@ -1109,7 +1168,7 @@
         </w:tc>
         <w:tc>
           <w:tcPr>
-            <w:tcW w:w="1300" w:type="dxa"/>
+            <w:tcW w:w="500" w:type="dxa"/>
             <w:tcBorders>
               <w:top w:val="nil"/>
               <w:left w:val="nil"/>
@@ -1135,11 +1194,10 @@
         </w:tc>
         <w:tc>
           <w:tcPr>
-            <w:tcW w:w="500" w:type="dxa"/>
-            <w:tcBorders>
-              <w:top w:val="nil"/>
-              <w:left w:val="nil"/>
-              <w:bottom w:val="nil"/>
+            <w:tcW w:w="680" w:type="dxa"/>
+            <w:tcBorders>
+              <w:top w:val="nil"/>
+              <w:left w:val="nil"/>
               <w:right w:val="nil"/>
             </w:tcBorders>
             <w:shd w:val="clear" w:color="auto" w:fill="auto"/>
@@ -1165,7 +1223,6 @@
             <w:tcBorders>
               <w:top w:val="nil"/>
               <w:left w:val="nil"/>
-              <w:bottom w:val="nil"/>
               <w:right w:val="nil"/>
             </w:tcBorders>
             <w:shd w:val="clear" w:color="auto" w:fill="auto"/>
@@ -1194,21 +1251,99 @@
               <w:bottom w:val="nil"/>
               <w:right w:val="nil"/>
             </w:tcBorders>
-            <w:shd w:val="clear" w:color="auto" w:fill="auto"/>
-            <w:noWrap/>
-            <w:vAlign w:val="bottom"/>
-            <w:hideMark/>
-          </w:tcPr>
-          <w:p>
-            <w:pPr>
-              <w:spacing w:before="0" w:after="0" w:line="240" w:lineRule="auto"/>
-              <w:jc w:val="center"/>
-              <w:rPr>
-                <w:rFonts w:ascii="Times New Roman" w:eastAsia="Times New Roman" w:hAnsi="Times New Roman" w:cs="Times New Roman"/>
-                <w:sz w:val="24"/>
-                <w:szCs w:val="24"/>
-              </w:rPr>
-            </w:pPr>
+            <w:shd w:val="clear" w:color="000000" w:fill="FF0000"/>
+            <w:noWrap/>
+            <w:vAlign w:val="bottom"/>
+            <w:hideMark/>
+          </w:tcPr>
+          <w:p>
+            <w:pPr>
+              <w:spacing w:before="0" w:after="0" w:line="240" w:lineRule="auto"/>
+              <w:jc w:val="center"/>
+              <w:rPr>
+                <w:rFonts w:ascii="Calibri" w:eastAsia="Times New Roman" w:hAnsi="Calibri" w:cs="Times New Roman"/>
+                <w:color w:val="000000"/>
+                <w:sz w:val="24"/>
+                <w:szCs w:val="24"/>
+              </w:rPr>
+            </w:pPr>
+          </w:p>
+        </w:tc>
+      </w:tr>
+      <w:tr>
+        <w:trPr>
+          <w:trHeight w:val="420"/>
+        </w:trPr>
+        <w:tc>
+          <w:tcPr>
+            <w:tcW w:w="2537" w:type="dxa"/>
+            <w:gridSpan w:val="3"/>
+            <w:tcBorders>
+              <w:top w:val="nil"/>
+              <w:left w:val="nil"/>
+              <w:bottom w:val="nil"/>
+              <w:right w:val="nil"/>
+            </w:tcBorders>
+            <w:shd w:val="clear" w:color="auto" w:fill="auto"/>
+            <w:noWrap/>
+            <w:vAlign w:val="bottom"/>
+          </w:tcPr>
+          <w:p>
+            <w:pPr>
+              <w:spacing w:before="0" w:after="0" w:line="240" w:lineRule="auto"/>
+              <w:rPr>
+                <w:rFonts w:ascii="Calibri" w:eastAsia="Times New Roman" w:hAnsi="Calibri" w:cs="Times New Roman"/>
+                <w:b/>
+                <w:bCs/>
+                <w:color w:val="000000"/>
+                <w:sz w:val="24"/>
+                <w:szCs w:val="24"/>
+              </w:rPr>
+            </w:pPr>
+            <w:r>
+              <w:rPr>
+                <w:rFonts w:ascii="Calibri" w:eastAsia="Times New Roman" w:hAnsi="Calibri" w:cs="Times New Roman"/>
+                <w:b/>
+                <w:bCs/>
+                <w:color w:val="000000"/>
+                <w:sz w:val="24"/>
+                <w:szCs w:val="24"/>
+              </w:rPr>
+              <w:t xml:space="preserve">Test </w:t>
+            </w:r>
+            <w:r>
+              <w:rPr>
+                <w:rFonts w:ascii="Calibri" w:eastAsia="Times New Roman" w:hAnsi="Calibri" w:cs="Times New Roman"/>
+                <w:b/>
+                <w:bCs/>
+                <w:color w:val="000000"/>
+                <w:sz w:val="24"/>
+                <w:szCs w:val="24"/>
+              </w:rPr>
+              <w:t>Timer</w:t>
+            </w:r>
+            <w:r>
+              <w:rPr>
+                <w:rFonts w:ascii="Calibri" w:eastAsia="Times New Roman" w:hAnsi="Calibri" w:cs="Times New Roman"/>
+                <w:b/>
+                <w:bCs/>
+                <w:color w:val="000000"/>
+                <w:sz w:val="24"/>
+                <w:szCs w:val="24"/>
+              </w:rPr>
+              <w:t xml:space="preserve"> C</w:t>
+            </w:r>
+            <w:r>
+              <w:rPr>
+                <w:rFonts w:ascii="Calibri" w:eastAsia="Times New Roman" w:hAnsi="Calibri" w:cs="Times New Roman"/>
+                <w:b/>
+                <w:bCs/>
+                <w:color w:val="000000"/>
+                <w:sz w:val="24"/>
+                <w:szCs w:val="24"/>
+              </w:rPr>
+              <w:t>ircuit</w:t>
+            </w:r>
           </w:p>
         </w:tc>
         <w:tc>
@@ -1217,25 +1352,241 @@
             <w:tcBorders>
               <w:top w:val="nil"/>
               <w:left w:val="nil"/>
-              <w:bottom w:val="nil"/>
-              <w:right w:val="nil"/>
-            </w:tcBorders>
-            <w:shd w:val="clear" w:color="000000" w:fill="FF0000"/>
-            <w:noWrap/>
-            <w:vAlign w:val="bottom"/>
-            <w:hideMark/>
-          </w:tcPr>
-          <w:p>
-            <w:pPr>
-              <w:spacing w:before="0" w:after="0" w:line="240" w:lineRule="auto"/>
-              <w:jc w:val="center"/>
-              <w:rPr>
-                <w:rFonts w:ascii="Calibri" w:eastAsia="Times New Roman" w:hAnsi="Calibri" w:cs="Times New Roman"/>
-                <w:color w:val="000000"/>
-                <w:sz w:val="24"/>
-                <w:szCs w:val="24"/>
-              </w:rPr>
-            </w:pPr>
+              <w:right w:val="nil"/>
+            </w:tcBorders>
+            <w:shd w:val="clear" w:color="000000" w:fill="FFFFFF" w:themeFill="background1"/>
+            <w:noWrap/>
+            <w:vAlign w:val="bottom"/>
+          </w:tcPr>
+          <w:p>
+            <w:pPr>
+              <w:spacing w:before="0" w:after="0" w:line="240" w:lineRule="auto"/>
+              <w:rPr>
+                <w:rFonts w:ascii="Calibri" w:eastAsia="Times New Roman" w:hAnsi="Calibri" w:cs="Times New Roman"/>
+                <w:color w:val="000000" w:themeColor="text1"/>
+                <w:sz w:val="24"/>
+                <w:szCs w:val="24"/>
+              </w:rPr>
+            </w:pPr>
+          </w:p>
+        </w:tc>
+        <w:tc>
+          <w:tcPr>
+            <w:tcW w:w="680" w:type="dxa"/>
+            <w:tcBorders>
+              <w:top w:val="nil"/>
+              <w:left w:val="nil"/>
+              <w:right w:val="nil"/>
+            </w:tcBorders>
+            <w:shd w:val="clear" w:color="auto" w:fill="FF0000"/>
+            <w:noWrap/>
+            <w:vAlign w:val="bottom"/>
+          </w:tcPr>
+          <w:p>
+            <w:pPr>
+              <w:spacing w:before="0" w:after="0" w:line="240" w:lineRule="auto"/>
+              <w:jc w:val="center"/>
+              <w:rPr>
+                <w:rFonts w:eastAsia="Times New Roman" w:cstheme="minorHAnsi"/>
+                <w:color w:val="000000" w:themeColor="text1"/>
+              </w:rPr>
+            </w:pPr>
+          </w:p>
+        </w:tc>
+        <w:tc>
+          <w:tcPr>
+            <w:tcW w:w="680" w:type="dxa"/>
+            <w:tcBorders>
+              <w:top w:val="nil"/>
+              <w:left w:val="nil"/>
+              <w:right w:val="nil"/>
+            </w:tcBorders>
+            <w:shd w:val="clear" w:color="auto" w:fill="auto"/>
+            <w:noWrap/>
+            <w:vAlign w:val="bottom"/>
+          </w:tcPr>
+          <w:p>
+            <w:pPr>
+              <w:spacing w:before="0" w:after="0" w:line="240" w:lineRule="auto"/>
+              <w:jc w:val="center"/>
+              <w:rPr>
+                <w:rFonts w:eastAsia="Times New Roman" w:cstheme="minorHAnsi"/>
+                <w:color w:val="FF0000"/>
+              </w:rPr>
+            </w:pPr>
+          </w:p>
+        </w:tc>
+      </w:tr>
+      <w:tr>
+        <w:trPr>
+          <w:trHeight w:val="420"/>
+        </w:trPr>
+        <w:tc>
+          <w:tcPr>
+            <w:tcW w:w="2537" w:type="dxa"/>
+            <w:gridSpan w:val="3"/>
+            <w:tcBorders>
+              <w:top w:val="nil"/>
+              <w:left w:val="nil"/>
+              <w:bottom w:val="nil"/>
+              <w:right w:val="nil"/>
+            </w:tcBorders>
+            <w:shd w:val="clear" w:color="auto" w:fill="auto"/>
+            <w:noWrap/>
+            <w:vAlign w:val="bottom"/>
+          </w:tcPr>
+          <w:p>
+            <w:pPr>
+              <w:spacing w:before="0" w:after="0" w:line="240" w:lineRule="auto"/>
+              <w:rPr>
+                <w:rFonts w:ascii="Calibri" w:eastAsia="Times New Roman" w:hAnsi="Calibri" w:cs="Times New Roman"/>
+                <w:b/>
+                <w:bCs/>
+                <w:color w:val="000000"/>
+                <w:sz w:val="24"/>
+                <w:szCs w:val="24"/>
+              </w:rPr>
+            </w:pPr>
+            <w:r>
+              <w:rPr>
+                <w:rFonts w:ascii="Calibri" w:eastAsia="Times New Roman" w:hAnsi="Calibri" w:cs="Times New Roman"/>
+                <w:b/>
+                <w:bCs/>
+                <w:color w:val="000000"/>
+                <w:sz w:val="24"/>
+                <w:szCs w:val="24"/>
+              </w:rPr>
+              <w:t>Display Set Point</w:t>
+            </w:r>
+          </w:p>
+        </w:tc>
+        <w:tc>
+          <w:tcPr>
+            <w:tcW w:w="680" w:type="dxa"/>
+            <w:tcBorders>
+              <w:top w:val="nil"/>
+              <w:left w:val="nil"/>
+              <w:bottom w:val="nil"/>
+              <w:right w:val="nil"/>
+            </w:tcBorders>
+            <w:shd w:val="clear" w:color="000000" w:fill="FFFFFF" w:themeFill="background1"/>
+            <w:noWrap/>
+            <w:vAlign w:val="bottom"/>
+          </w:tcPr>
+          <w:p>
+            <w:pPr>
+              <w:spacing w:before="0" w:after="0" w:line="240" w:lineRule="auto"/>
+              <w:rPr>
+                <w:rFonts w:ascii="Calibri" w:eastAsia="Times New Roman" w:hAnsi="Calibri" w:cs="Times New Roman"/>
+                <w:b/>
+                <w:bCs/>
+                <w:color w:val="000000" w:themeColor="text1"/>
+                <w:sz w:val="24"/>
+                <w:szCs w:val="24"/>
+              </w:rPr>
+            </w:pPr>
+            <w:r>
+              <w:rPr>
+                <w:rFonts w:ascii="Calibri" w:eastAsia="Times New Roman" w:hAnsi="Calibri" w:cs="Times New Roman"/>
+                <w:b/>
+                <w:bCs/>
+                <w:color w:val="000000" w:themeColor="text1"/>
+                <w:sz w:val="24"/>
+                <w:szCs w:val="24"/>
+              </w:rPr>
+              <w:t>show</w:t>
+            </w:r>
+            <w:bookmarkStart w:id="0" w:name="_GoBack"/>
+            <w:bookmarkEnd w:id="0"/>
+          </w:p>
+        </w:tc>
+        <w:tc>
+          <w:tcPr>
+            <w:tcW w:w="680" w:type="dxa"/>
+            <w:tcBorders>
+              <w:top w:val="nil"/>
+              <w:left w:val="nil"/>
+              <w:bottom w:val="nil"/>
+              <w:right w:val="nil"/>
+            </w:tcBorders>
+            <w:shd w:val="clear" w:color="auto" w:fill="auto"/>
+            <w:noWrap/>
+            <w:vAlign w:val="bottom"/>
+          </w:tcPr>
+          <w:p>
+            <w:pPr>
+              <w:spacing w:before="0" w:after="0" w:line="240" w:lineRule="auto"/>
+              <w:jc w:val="center"/>
+              <w:rPr>
+                <w:rFonts w:eastAsia="Times New Roman" w:cstheme="minorHAnsi"/>
+                <w:b/>
+                <w:bCs/>
+                <w:color w:val="000000"/>
+                <w:sz w:val="24"/>
+                <w:szCs w:val="24"/>
+              </w:rPr>
+            </w:pPr>
+            <w:r>
+              <w:rPr>
+                <w:rFonts w:eastAsia="Times New Roman" w:cstheme="minorHAnsi"/>
+                <w:b/>
+                <w:bCs/>
+                <w:color w:val="000000"/>
+                <w:sz w:val="24"/>
+                <w:szCs w:val="24"/>
+              </w:rPr>
+              <w:t>set</w:t>
+            </w:r>
+          </w:p>
+        </w:tc>
+        <w:tc>
+          <w:tcPr>
+            <w:tcW w:w="680" w:type="dxa"/>
+            <w:tcBorders>
+              <w:top w:val="nil"/>
+              <w:left w:val="nil"/>
+              <w:bottom w:val="nil"/>
+              <w:right w:val="nil"/>
+            </w:tcBorders>
+            <w:shd w:val="clear" w:color="auto" w:fill="FFFFFF" w:themeFill="background1"/>
+            <w:noWrap/>
+            <w:vAlign w:val="bottom"/>
+          </w:tcPr>
+          <w:p>
+            <w:pPr>
+              <w:spacing w:before="0" w:after="0" w:line="240" w:lineRule="auto"/>
+              <w:jc w:val="center"/>
+              <w:rPr>
+                <w:rFonts w:eastAsia="Times New Roman" w:cstheme="minorHAnsi"/>
+                <w:b/>
+                <w:bCs/>
+                <w:color w:val="FFFFFF" w:themeColor="background1"/>
+                <w:sz w:val="24"/>
+                <w:szCs w:val="24"/>
+              </w:rPr>
+            </w:pPr>
+            <w:r>
+              <w:rPr>
+                <w:rFonts w:eastAsia="Times New Roman" w:cstheme="minorHAnsi"/>
+                <w:b/>
+                <w:bCs/>
+                <w:color w:val="000000" w:themeColor="text1"/>
+                <w:sz w:val="24"/>
+                <w:szCs w:val="24"/>
+              </w:rPr>
+              <w:t>p</w:t>
+            </w:r>
+            <w:r>
+              <w:rPr>
+                <w:rFonts w:eastAsia="Times New Roman" w:cstheme="minorHAnsi"/>
+                <w:b/>
+                <w:bCs/>
+                <w:color w:val="000000" w:themeColor="text1"/>
+                <w:sz w:val="24"/>
+                <w:szCs w:val="24"/>
+              </w:rPr>
+              <w:t>oint</w:t>
+            </w:r>
           </w:p>
         </w:tc>
       </w:tr>
@@ -3406,6 +3757,7 @@
                 <w:sz w:val="24"/>
                 <w:szCs w:val="24"/>
               </w:rPr>
+              <w:lastRenderedPageBreak/>
               <w:t>Ready for Next Shot</w:t>
             </w:r>
           </w:p>
@@ -3555,7 +3907,6 @@
           <w:sz w:val="32"/>
           <w:szCs w:val="32"/>
         </w:rPr>
-        <w:lastRenderedPageBreak/>
         <w:t>CONNECTING TO THE PC</w:t>
       </w:r>
     </w:p>
@@ -3856,13 +4207,7 @@
         </w:numPr>
       </w:pPr>
       <w:r>
-        <w:t xml:space="preserve">Are the shots correct, but the </w:t>
-      </w:r>
-      <w:r>
-        <w:t>reversed top and bottom</w:t>
-      </w:r>
-      <w:r>
-        <w:t>?</w:t>
+        <w:t>Are the shots correct, but the reversed top and bottom?</w:t>
       </w:r>
     </w:p>
     <w:p>
@@ -3874,13 +4219,7 @@
         </w:numPr>
       </w:pPr>
       <w:r>
-        <w:t xml:space="preserve">The sensors are installed correctly, but </w:t>
-      </w:r>
-      <w:r>
-        <w:t>upside down</w:t>
-      </w:r>
-      <w:r>
-        <w:t>.</w:t>
+        <w:t>The sensors are installed correctly, but upside down.</w:t>
       </w:r>
     </w:p>
     <w:p>
@@ -3892,10 +4231,7 @@
         </w:numPr>
       </w:pPr>
       <w:r>
-        <w:t xml:space="preserve">Swap North and </w:t>
-      </w:r>
-      <w:r>
-        <w:t>West</w:t>
+        <w:t>Swap North and West</w:t>
       </w:r>
     </w:p>
     <w:p>
@@ -3907,10 +4243,7 @@
         </w:numPr>
       </w:pPr>
       <w:r>
-        <w:t xml:space="preserve">Swap </w:t>
-      </w:r>
-      <w:r>
-        <w:t>South and East</w:t>
+        <w:t>Swap South and East</w:t>
       </w:r>
     </w:p>
     <w:p>
@@ -3951,6 +4284,7 @@
     </w:p>
     <w:p>
       <w:r>
+        <w:lastRenderedPageBreak/>
         <w:t xml:space="preserve">At this moment, </w:t>
       </w:r>
       <w:r>
@@ -3964,8 +4298,6 @@
       <w:r>
         <w:t xml:space="preserve"> is working correctly.  Once you get confident in how it works, you might want to change the trigger point and try to improve the accuracy.  Refer to the Application Note: Setting the Trigger Point for more instructions.</w:t>
       </w:r>
-      <w:bookmarkStart w:id="0" w:name="_GoBack"/>
-      <w:bookmarkEnd w:id="0"/>
     </w:p>
     <w:sectPr>
       <w:pgSz w:w="12240" w:h="15840"/>

</xml_diff>